<commit_message>
Change to APS document.
Put some spaces after some words.
</commit_message>
<xml_diff>
--- a/2017 02 - APS 03 - EE.docx
+++ b/2017 02 - APS 03 - EE.docx
@@ -1112,6 +1112,7 @@
     <w:p>
       <w:pPr>
         <w:pStyle w:val="EstiloJustificado"/>
+        <w:ind w:left="708" w:hanging="708"/>
         <w:rPr>
           <w:rFonts w:ascii="Times New Roman" w:hAnsi="Times New Roman"/>
           <w:szCs w:val="22"/>
@@ -2085,6 +2086,15 @@
       <w:r>
         <w:rPr>
           <w:rFonts w:ascii="Times New Roman" w:hAnsi="Times New Roman"/>
+          <w:b/>
+          <w:bCs/>
+          <w:szCs w:val="22"/>
+        </w:rPr>
+        <w:t xml:space="preserve"> </w:t>
+      </w:r>
+      <w:r>
+        <w:rPr>
+          <w:rFonts w:ascii="Times New Roman" w:hAnsi="Times New Roman"/>
           <w:szCs w:val="22"/>
         </w:rPr>
         <w:t xml:space="preserve">a rotina com cabeçalho definido abaixo. </w:t>
@@ -2381,6 +2391,15 @@
           <w:szCs w:val="22"/>
         </w:rPr>
         <w:t>implemente</w:t>
+      </w:r>
+      <w:r>
+        <w:rPr>
+          <w:rFonts w:ascii="Times New Roman" w:hAnsi="Times New Roman"/>
+          <w:b/>
+          <w:bCs/>
+          <w:szCs w:val="22"/>
+        </w:rPr>
+        <w:t xml:space="preserve"> </w:t>
       </w:r>
       <w:r>
         <w:rPr>

</xml_diff>